<commit_message>
Revise formatting and style
</commit_message>
<xml_diff>
--- a/public/Dallas Johnson's Resume.docx
+++ b/public/Dallas Johnson's Resume.docx
@@ -433,15 +433,13 @@
           </w:tcPr>
           <w:p>
             <w:r>
-              <w:t xml:space="preserve">Terraform, AWS </w:t>
-            </w:r>
-            <w:proofErr w:type="spellStart"/>
-            <w:r>
-              <w:t>Cloudformation</w:t>
-            </w:r>
-            <w:proofErr w:type="spellEnd"/>
-            <w:r>
-              <w:t>, AWS Lambda, AWS S3, AWS EC2</w:t>
+              <w:t>Terraform, AWS Cloud</w:t>
+            </w:r>
+            <w:r>
+              <w:t>F</w:t>
+            </w:r>
+            <w:r>
+              <w:t>ormation, AWS Lambda, AWS S3, AWS EC2</w:t>
             </w:r>
           </w:p>
         </w:tc>
@@ -609,6 +607,13 @@
               <w:t>React Gesture Handler Integration</w:t>
             </w:r>
             <w:r>
+              <w:rPr>
+                <w:b/>
+                <w:bCs/>
+              </w:rPr>
+              <w:t>:</w:t>
+            </w:r>
+            <w:r>
               <w:t xml:space="preserve"> </w:t>
             </w:r>
             <w:r>
@@ -642,6 +647,13 @@
               <w:t>Engineering and Mentorship Contributions</w:t>
             </w:r>
             <w:r>
+              <w:rPr>
+                <w:b/>
+                <w:bCs/>
+              </w:rPr>
+              <w:t>:</w:t>
+            </w:r>
+            <w:r>
               <w:t xml:space="preserve"> </w:t>
             </w:r>
             <w:r>
@@ -708,7 +720,21 @@
                 <w:b/>
                 <w:bCs/>
               </w:rPr>
-              <w:t xml:space="preserve">Echo Offline Reminders </w:t>
+              <w:t>Echo Offline Reminders</w:t>
+            </w:r>
+            <w:r>
+              <w:rPr>
+                <w:b/>
+                <w:bCs/>
+              </w:rPr>
+              <w:t>:</w:t>
+            </w:r>
+            <w:r>
+              <w:rPr>
+                <w:b/>
+                <w:bCs/>
+              </w:rPr>
+              <w:t xml:space="preserve"> </w:t>
             </w:r>
             <w:r>
               <w:t>Designed, implemented, and tested a secure download mechanism for reminder speech files using </w:t>
@@ -738,7 +764,21 @@
                 <w:b/>
                 <w:bCs/>
               </w:rPr>
-              <w:t xml:space="preserve">Privacy State Recovery </w:t>
+              <w:t>Privacy State Recovery</w:t>
+            </w:r>
+            <w:r>
+              <w:rPr>
+                <w:b/>
+                <w:bCs/>
+              </w:rPr>
+              <w:t>:</w:t>
+            </w:r>
+            <w:r>
+              <w:rPr>
+                <w:b/>
+                <w:bCs/>
+              </w:rPr>
+              <w:t xml:space="preserve"> </w:t>
             </w:r>
             <w:r>
               <w:t>Improved Alexa's strong privacy guarantees by restoring device privacy mode even after software crashes. Prevents over 30K user-facing failures per month.</w:t>
@@ -867,6 +907,13 @@
               <w:t>AWS Server Capacity Scaling</w:t>
             </w:r>
             <w:r>
+              <w:rPr>
+                <w:b/>
+                <w:bCs/>
+              </w:rPr>
+              <w:t>:</w:t>
+            </w:r>
+            <w:r>
               <w:t xml:space="preserve"> </w:t>
             </w:r>
             <w:r>
@@ -909,6 +956,13 @@
               <w:t>CloudFormation Service Reimplementation</w:t>
             </w:r>
             <w:r>
+              <w:rPr>
+                <w:b/>
+                <w:bCs/>
+              </w:rPr>
+              <w:t>:</w:t>
+            </w:r>
+            <w:r>
               <w:t xml:space="preserve"> </w:t>
             </w:r>
             <w:r>
@@ -947,7 +1001,21 @@
                 <w:b/>
                 <w:bCs/>
               </w:rPr>
-              <w:t xml:space="preserve">Database Storage Optimization </w:t>
+              <w:t>Database Storage Optimization</w:t>
+            </w:r>
+            <w:r>
+              <w:rPr>
+                <w:b/>
+                <w:bCs/>
+              </w:rPr>
+              <w:t>:</w:t>
+            </w:r>
+            <w:r>
+              <w:rPr>
+                <w:b/>
+                <w:bCs/>
+              </w:rPr>
+              <w:t xml:space="preserve"> </w:t>
             </w:r>
             <w:r>
               <w:t>Created fast prototypes for </w:t>
@@ -1129,6 +1197,13 @@
               <w:t>Database Scanner Redesign</w:t>
             </w:r>
             <w:r>
+              <w:rPr>
+                <w:b/>
+                <w:bCs/>
+              </w:rPr>
+              <w:t>:</w:t>
+            </w:r>
+            <w:r>
               <w:t xml:space="preserve"> </w:t>
             </w:r>
             <w:r>
@@ -1255,6 +1330,13 @@
               <w:t>Class Scheduling App</w:t>
             </w:r>
             <w:r>
+              <w:rPr>
+                <w:b/>
+                <w:bCs/>
+              </w:rPr>
+              <w:t>:</w:t>
+            </w:r>
+            <w:r>
               <w:t xml:space="preserve"> </w:t>
             </w:r>
             <w:r>
@@ -1304,7 +1386,21 @@
                 <w:b/>
                 <w:bCs/>
               </w:rPr>
-              <w:t xml:space="preserve">App Development Curriculum </w:t>
+              <w:t>App Development Curriculum</w:t>
+            </w:r>
+            <w:r>
+              <w:rPr>
+                <w:b/>
+                <w:bCs/>
+              </w:rPr>
+              <w:t>:</w:t>
+            </w:r>
+            <w:r>
+              <w:rPr>
+                <w:b/>
+                <w:bCs/>
+              </w:rPr>
+              <w:t xml:space="preserve"> </w:t>
             </w:r>
             <w:r>
               <w:t>Wrote curriculum, including weekly presentations, sample applications, and assignment grading criteria for a 12-week </w:t>

</xml_diff>